<commit_message>
Proposal updated with functions storyboard.
</commit_message>
<xml_diff>
--- a/Project/Project_Proposal.docx
+++ b/Project/Project_Proposal.docx
@@ -49,7 +49,13 @@
         <w:t xml:space="preserve">The objective of this project is to create a package that </w:t>
       </w:r>
       <w:r>
-        <w:t>connect property parcel polygons</w:t>
+        <w:t>connect</w:t>
+      </w:r>
+      <w:r>
+        <w:t>s</w:t>
+      </w:r>
+      <w:r>
+        <w:t xml:space="preserve"> property parcel polygons</w:t>
       </w:r>
       <w:r>
         <w:t xml:space="preserve"> to a street lines in preparation for network analysis</w:t>
@@ -62,6 +68,7 @@
       <w:pPr>
         <w:rPr>
           <w:b/>
+          <w:color w:val="FF0000"/>
           <w:u w:val="single"/>
         </w:rPr>
       </w:pPr>
@@ -85,6 +92,21 @@
           <w:u w:val="single"/>
         </w:rPr>
         <w:t>Methodology</w:t>
+      </w:r>
+      <w:r>
+        <w:rPr>
+          <w:b/>
+          <w:u w:val="single"/>
+        </w:rPr>
+        <w:t xml:space="preserve"> (</w:t>
+      </w:r>
+      <w:r>
+        <w:rPr>
+          <w:b/>
+          <w:color w:val="FF0000"/>
+          <w:u w:val="single"/>
+        </w:rPr>
+        <w:t>Probably too ambitious, on the next page are simpler functions that accomplish the same objective)</w:t>
       </w:r>
     </w:p>
     <w:p>
@@ -351,8 +373,262 @@
     </w:p>
     <w:p>
       <w:r>
-        <w:t xml:space="preserve">The demo dataset will be a few blocks of streets centerlines and parcels in the DU area of Denver. This data is available from the Denver Open Data Catalog. </w:t>
-      </w:r>
+        <w:t>The demo dataset</w:t>
+      </w:r>
+      <w:r>
+        <w:t xml:space="preserve"> will be a few blocks of street</w:t>
+      </w:r>
+      <w:r>
+        <w:t xml:space="preserve"> centerlines and parcels in the DU area of Denver. This data is available from the Denver Open Data Catalog. </w:t>
+      </w:r>
+    </w:p>
+    <w:p/>
+    <w:p/>
+    <w:p/>
+    <w:p/>
+    <w:p/>
+    <w:p/>
+    <w:p/>
+    <w:p>
+      <w:pPr>
+        <w:rPr>
+          <w:b/>
+          <w:u w:val="single"/>
+        </w:rPr>
+      </w:pPr>
+      <w:r>
+        <w:rPr>
+          <w:b/>
+          <w:u w:val="single"/>
+        </w:rPr>
+        <w:t>Functions</w:t>
+      </w:r>
+      <w:r>
+        <w:rPr>
+          <w:b/>
+          <w:u w:val="single"/>
+        </w:rPr>
+        <w:t xml:space="preserve"> Storyboard</w:t>
+      </w:r>
+    </w:p>
+    <w:p>
+      <w:pPr>
+        <w:rPr>
+          <w:b/>
+          <w:u w:val="single"/>
+        </w:rPr>
+      </w:pPr>
+    </w:p>
+    <w:p>
+      <w:pPr>
+        <w:pStyle w:val="ListParagraph"/>
+        <w:numPr>
+          <w:ilvl w:val="0"/>
+          <w:numId w:val="2"/>
+        </w:numPr>
+        <w:rPr>
+          <w:b/>
+        </w:rPr>
+      </w:pPr>
+      <w:proofErr w:type="spellStart"/>
+      <w:r>
+        <w:rPr>
+          <w:b/>
+        </w:rPr>
+        <w:t>PolyCentroid</w:t>
+      </w:r>
+      <w:proofErr w:type="spellEnd"/>
+      <w:r>
+        <w:rPr>
+          <w:b/>
+        </w:rPr>
+        <w:t>(polygon dataset)</w:t>
+      </w:r>
+    </w:p>
+    <w:p>
+      <w:r>
+        <w:t xml:space="preserve">Generate centroid </w:t>
+      </w:r>
+      <w:r>
+        <w:t xml:space="preserve">points from polygons. Centroid points will retain the attributes of the polygons. </w:t>
+      </w:r>
+    </w:p>
+    <w:p>
+      <w:r>
+        <w:t xml:space="preserve">Input: </w:t>
+      </w:r>
+      <w:proofErr w:type="spellStart"/>
+      <w:r>
+        <w:t>S</w:t>
+      </w:r>
+      <w:r>
+        <w:t>patialpolygonsdataframe</w:t>
+      </w:r>
+      <w:proofErr w:type="spellEnd"/>
+    </w:p>
+    <w:p>
+      <w:r>
+        <w:t xml:space="preserve">Output: </w:t>
+      </w:r>
+      <w:r>
+        <w:t xml:space="preserve">New </w:t>
+      </w:r>
+      <w:proofErr w:type="spellStart"/>
+      <w:r>
+        <w:t>spatialpointsdataframe</w:t>
+      </w:r>
+      <w:proofErr w:type="spellEnd"/>
+    </w:p>
+    <w:p>
+      <w:pPr>
+        <w:pStyle w:val="ListParagraph"/>
+        <w:numPr>
+          <w:ilvl w:val="0"/>
+          <w:numId w:val="2"/>
+        </w:numPr>
+        <w:rPr>
+          <w:b/>
+        </w:rPr>
+      </w:pPr>
+      <w:proofErr w:type="spellStart"/>
+      <w:r>
+        <w:rPr>
+          <w:b/>
+        </w:rPr>
+        <w:t>SnapPointsToLine</w:t>
+      </w:r>
+      <w:proofErr w:type="spellEnd"/>
+      <w:r>
+        <w:rPr>
+          <w:b/>
+        </w:rPr>
+        <w:t>(points dataset</w:t>
+      </w:r>
+      <w:r>
+        <w:rPr>
+          <w:b/>
+        </w:rPr>
+        <w:t>, lines dataset</w:t>
+      </w:r>
+      <w:r>
+        <w:rPr>
+          <w:b/>
+        </w:rPr>
+        <w:t>)</w:t>
+      </w:r>
+    </w:p>
+    <w:p>
+      <w:r>
+        <w:t xml:space="preserve">Generate a new point dataset where the locations of each new point are based on the distance of the original point to the nearest line. Attributes of the original points are retained in the new points </w:t>
+      </w:r>
+    </w:p>
+    <w:p>
+      <w:r>
+        <w:t xml:space="preserve">Input: </w:t>
+      </w:r>
+      <w:proofErr w:type="spellStart"/>
+      <w:r>
+        <w:t>Spatialpointsdataframe</w:t>
+      </w:r>
+      <w:proofErr w:type="spellEnd"/>
+      <w:r>
+        <w:t xml:space="preserve">, </w:t>
+      </w:r>
+      <w:proofErr w:type="spellStart"/>
+      <w:r>
+        <w:t>spatiallinesdataframe</w:t>
+      </w:r>
+      <w:proofErr w:type="spellEnd"/>
+    </w:p>
+    <w:p>
+      <w:r>
+        <w:t xml:space="preserve">Output: New </w:t>
+      </w:r>
+      <w:proofErr w:type="spellStart"/>
+      <w:r>
+        <w:t>spatialpointsdataframe</w:t>
+      </w:r>
+      <w:proofErr w:type="spellEnd"/>
+    </w:p>
+    <w:p>
+      <w:pPr>
+        <w:pStyle w:val="ListParagraph"/>
+        <w:numPr>
+          <w:ilvl w:val="0"/>
+          <w:numId w:val="2"/>
+        </w:numPr>
+        <w:rPr>
+          <w:b/>
+        </w:rPr>
+      </w:pPr>
+      <w:proofErr w:type="spellStart"/>
+      <w:r>
+        <w:rPr>
+          <w:b/>
+        </w:rPr>
+        <w:t>SplitLinesByPoint</w:t>
+      </w:r>
+      <w:proofErr w:type="spellEnd"/>
+      <w:r>
+        <w:rPr>
+          <w:b/>
+        </w:rPr>
+        <w:t xml:space="preserve"> (lines dataset, points</w:t>
+      </w:r>
+      <w:r>
+        <w:rPr>
+          <w:b/>
+        </w:rPr>
+        <w:t xml:space="preserve"> dataset)</w:t>
+      </w:r>
+    </w:p>
+    <w:p>
+      <w:r>
+        <w:t>Split lines where points intersect the dataset. A new dataset of the split lines is generated and the attributes of the original lines are retained in the split dataset.</w:t>
+      </w:r>
+    </w:p>
+    <w:p>
+      <w:r>
+        <w:t>Input:</w:t>
+      </w:r>
+      <w:r>
+        <w:t xml:space="preserve"> </w:t>
+      </w:r>
+      <w:proofErr w:type="spellStart"/>
+      <w:r>
+        <w:t>Spatiallinesdataframe</w:t>
+      </w:r>
+      <w:proofErr w:type="spellEnd"/>
+      <w:r>
+        <w:t xml:space="preserve">, </w:t>
+      </w:r>
+      <w:proofErr w:type="spellStart"/>
+      <w:r>
+        <w:t>spatialpointsdataframe</w:t>
+      </w:r>
+      <w:proofErr w:type="spellEnd"/>
+    </w:p>
+    <w:p>
+      <w:r>
+        <w:t>Output</w:t>
+      </w:r>
+      <w:r>
+        <w:t>:</w:t>
+      </w:r>
+      <w:r>
+        <w:t xml:space="preserve"> New </w:t>
+      </w:r>
+      <w:proofErr w:type="spellStart"/>
+      <w:r>
+        <w:t>Spatiallinesdataframe</w:t>
+      </w:r>
+      <w:proofErr w:type="spellEnd"/>
+    </w:p>
+    <w:p/>
+    <w:p>
+      <w:pPr>
+        <w:jc w:val="right"/>
+      </w:pPr>
       <w:bookmarkStart w:id="0" w:name="_GoBack"/>
       <w:bookmarkEnd w:id="0"/>
     </w:p>
@@ -369,6 +645,95 @@
 <file path=word/numbering.xml><?xml version="1.0" encoding="utf-8"?>
 <w:numbering xmlns:wpc="http://schemas.microsoft.com/office/word/2010/wordprocessingCanvas" xmlns:mc="http://schemas.openxmlformats.org/markup-compatibility/2006" xmlns:o="urn:schemas-microsoft-com:office:office" xmlns:r="http://schemas.openxmlformats.org/officeDocument/2006/relationships" xmlns:m="http://schemas.openxmlformats.org/officeDocument/2006/math" xmlns:v="urn:schemas-microsoft-com:vml" xmlns:wp14="http://schemas.microsoft.com/office/word/2010/wordprocessingDrawing" xmlns:wp="http://schemas.openxmlformats.org/drawingml/2006/wordprocessingDrawing" xmlns:w10="urn:schemas-microsoft-com:office:word" xmlns:w="http://schemas.openxmlformats.org/wordprocessingml/2006/main" xmlns:w14="http://schemas.microsoft.com/office/word/2010/wordml" xmlns:w15="http://schemas.microsoft.com/office/word/2012/wordml" xmlns:wpg="http://schemas.microsoft.com/office/word/2010/wordprocessingGroup" xmlns:wpi="http://schemas.microsoft.com/office/word/2010/wordprocessingInk" xmlns:wne="http://schemas.microsoft.com/office/word/2006/wordml" xmlns:wps="http://schemas.microsoft.com/office/word/2010/wordprocessingShape" mc:Ignorable="w14 w15 wp14">
   <w:abstractNum w:abstractNumId="0" w15:restartNumberingAfterBreak="0">
+    <w:nsid w:val="19784769"/>
+    <w:multiLevelType w:val="hybridMultilevel"/>
+    <w:tmpl w:val="3590580C"/>
+    <w:lvl w:ilvl="0" w:tplc="0409000F">
+      <w:start w:val="1"/>
+      <w:numFmt w:val="decimal"/>
+      <w:lvlText w:val="%1."/>
+      <w:lvlJc w:val="left"/>
+      <w:pPr>
+        <w:ind w:left="720" w:hanging="360"/>
+      </w:pPr>
+      <w:rPr>
+        <w:rFonts w:hint="default"/>
+      </w:rPr>
+    </w:lvl>
+    <w:lvl w:ilvl="1" w:tplc="04090019" w:tentative="1">
+      <w:start w:val="1"/>
+      <w:numFmt w:val="lowerLetter"/>
+      <w:lvlText w:val="%2."/>
+      <w:lvlJc w:val="left"/>
+      <w:pPr>
+        <w:ind w:left="1440" w:hanging="360"/>
+      </w:pPr>
+    </w:lvl>
+    <w:lvl w:ilvl="2" w:tplc="0409001B" w:tentative="1">
+      <w:start w:val="1"/>
+      <w:numFmt w:val="lowerRoman"/>
+      <w:lvlText w:val="%3."/>
+      <w:lvlJc w:val="right"/>
+      <w:pPr>
+        <w:ind w:left="2160" w:hanging="180"/>
+      </w:pPr>
+    </w:lvl>
+    <w:lvl w:ilvl="3" w:tplc="0409000F" w:tentative="1">
+      <w:start w:val="1"/>
+      <w:numFmt w:val="decimal"/>
+      <w:lvlText w:val="%4."/>
+      <w:lvlJc w:val="left"/>
+      <w:pPr>
+        <w:ind w:left="2880" w:hanging="360"/>
+      </w:pPr>
+    </w:lvl>
+    <w:lvl w:ilvl="4" w:tplc="04090019" w:tentative="1">
+      <w:start w:val="1"/>
+      <w:numFmt w:val="lowerLetter"/>
+      <w:lvlText w:val="%5."/>
+      <w:lvlJc w:val="left"/>
+      <w:pPr>
+        <w:ind w:left="3600" w:hanging="360"/>
+      </w:pPr>
+    </w:lvl>
+    <w:lvl w:ilvl="5" w:tplc="0409001B" w:tentative="1">
+      <w:start w:val="1"/>
+      <w:numFmt w:val="lowerRoman"/>
+      <w:lvlText w:val="%6."/>
+      <w:lvlJc w:val="right"/>
+      <w:pPr>
+        <w:ind w:left="4320" w:hanging="180"/>
+      </w:pPr>
+    </w:lvl>
+    <w:lvl w:ilvl="6" w:tplc="0409000F" w:tentative="1">
+      <w:start w:val="1"/>
+      <w:numFmt w:val="decimal"/>
+      <w:lvlText w:val="%7."/>
+      <w:lvlJc w:val="left"/>
+      <w:pPr>
+        <w:ind w:left="5040" w:hanging="360"/>
+      </w:pPr>
+    </w:lvl>
+    <w:lvl w:ilvl="7" w:tplc="04090019" w:tentative="1">
+      <w:start w:val="1"/>
+      <w:numFmt w:val="lowerLetter"/>
+      <w:lvlText w:val="%8."/>
+      <w:lvlJc w:val="left"/>
+      <w:pPr>
+        <w:ind w:left="5760" w:hanging="360"/>
+      </w:pPr>
+    </w:lvl>
+    <w:lvl w:ilvl="8" w:tplc="0409001B" w:tentative="1">
+      <w:start w:val="1"/>
+      <w:numFmt w:val="lowerRoman"/>
+      <w:lvlText w:val="%9."/>
+      <w:lvlJc w:val="right"/>
+      <w:pPr>
+        <w:ind w:left="6480" w:hanging="180"/>
+      </w:pPr>
+    </w:lvl>
+  </w:abstractNum>
+  <w:abstractNum w:abstractNumId="1" w15:restartNumberingAfterBreak="0">
     <w:nsid w:val="44165417"/>
     <w:multiLevelType w:val="hybridMultilevel"/>
     <w:tmpl w:val="F476DD22"/>
@@ -458,6 +823,9 @@
     </w:lvl>
   </w:abstractNum>
   <w:num w:numId="1">
+    <w:abstractNumId w:val="1"/>
+  </w:num>
+  <w:num w:numId="2">
     <w:abstractNumId w:val="0"/>
   </w:num>
 </w:numbering>

</xml_diff>